<commit_message>
added grading criteria to pa1 description.  Moved test files into separate folder.
</commit_message>
<xml_diff>
--- a/homework/pa1/PA1.docx
+++ b/homework/pa1/PA1.docx
@@ -932,8 +932,6 @@
       <w:pPr>
         <w:pStyle w:val="Heading2"/>
       </w:pPr>
-      <w:bookmarkStart w:id="0" w:name="_GoBack"/>
-      <w:bookmarkEnd w:id="0"/>
       <w:r>
         <w:lastRenderedPageBreak/>
         <w:t>Header Comment, and Formatting</w:t>
@@ -1093,8 +1091,114 @@
     </w:p>
     <w:p>
       <w:r>
-        <w:t xml:space="preserve">To be completed </w:t>
-      </w:r>
+        <w:t xml:space="preserve">The final version of your program must be uploaded through Canvas no later than midnight on </w:t>
+      </w:r>
+      <w:r>
+        <w:t>Wednesday, February 13, 2019</w:t>
+      </w:r>
+      <w:r>
+        <w:t xml:space="preserve">.  </w:t>
+      </w:r>
+    </w:p>
+    <w:p>
+      <w:pPr>
+        <w:pStyle w:val="Heading2"/>
+      </w:pPr>
+      <w:r>
+        <w:t>Grading Criteria</w:t>
+      </w:r>
+    </w:p>
+    <w:p>
+      <w:r>
+        <w:t>Your assignment will be judged by the following criteria:</w:t>
+      </w:r>
+    </w:p>
+    <w:p>
+      <w:pPr>
+        <w:pStyle w:val="Heading3"/>
+      </w:pPr>
+      <w:r>
+        <w:t>Test Cases (</w:t>
+      </w:r>
+      <w:r>
+        <w:t>8</w:t>
+      </w:r>
+      <w:r>
+        <w:t>0pts)</w:t>
+      </w:r>
+    </w:p>
+    <w:p>
+      <w:pPr>
+        <w:pStyle w:val="ListParagraph"/>
+        <w:numPr>
+          <w:ilvl w:val="0"/>
+          <w:numId w:val="9"/>
+        </w:numPr>
+        <w:spacing w:after="200" w:line="276" w:lineRule="auto"/>
+        <w:jc w:val="left"/>
+      </w:pPr>
+      <w:r>
+        <w:t>Your program successfully passes all test cases</w:t>
+      </w:r>
+    </w:p>
+    <w:p>
+      <w:pPr>
+        <w:pStyle w:val="Heading3"/>
+      </w:pPr>
+      <w:r>
+        <w:t>Reflection essay (</w:t>
+      </w:r>
+      <w:r>
+        <w:t>10</w:t>
+      </w:r>
+      <w:r>
+        <w:t>pts)</w:t>
+      </w:r>
+    </w:p>
+    <w:p>
+      <w:pPr>
+        <w:pStyle w:val="ListParagraph"/>
+        <w:numPr>
+          <w:ilvl w:val="0"/>
+          <w:numId w:val="10"/>
+        </w:numPr>
+      </w:pPr>
+      <w:r>
+        <w:t xml:space="preserve">Your reflection meets the minimum requirements as specified earlier in this document. </w:t>
+      </w:r>
+    </w:p>
+    <w:p>
+      <w:pPr>
+        <w:pStyle w:val="Heading3"/>
+      </w:pPr>
+      <w:r>
+        <w:t>Runtime complexity analysis (</w:t>
+      </w:r>
+      <w:r>
+        <w:t>10</w:t>
+      </w:r>
+      <w:bookmarkStart w:id="0" w:name="_GoBack"/>
+      <w:bookmarkEnd w:id="0"/>
+      <w:r>
+        <w:t>pts)</w:t>
+      </w:r>
+    </w:p>
+    <w:p>
+      <w:pPr>
+        <w:pStyle w:val="ListParagraph"/>
+        <w:numPr>
+          <w:ilvl w:val="0"/>
+          <w:numId w:val="10"/>
+        </w:numPr>
+      </w:pPr>
+      <w:r>
+        <w:t>You correctly identify the runtime complexity of your functions.</w:t>
+      </w:r>
+    </w:p>
+    <w:p>
+      <w:pPr>
+        <w:pStyle w:val="Heading3"/>
+      </w:pPr>
     </w:p>
     <w:sectPr>
       <w:pgSz w:w="12240" w:h="15840"/>
@@ -2365,7 +2469,7 @@
     <w:lsdException w:name="Table Web 2" w:semiHidden="1" w:unhideWhenUsed="1"/>
     <w:lsdException w:name="Table Web 3" w:semiHidden="1" w:unhideWhenUsed="1"/>
     <w:lsdException w:name="Balloon Text" w:semiHidden="1" w:unhideWhenUsed="1"/>
-    <w:lsdException w:name="Table Grid" w:semiHidden="1" w:uiPriority="59" w:unhideWhenUsed="1"/>
+    <w:lsdException w:name="Table Grid" w:uiPriority="59"/>
     <w:lsdException w:name="Table Theme" w:semiHidden="1" w:unhideWhenUsed="1"/>
     <w:lsdException w:name="Placeholder Text" w:semiHidden="1"/>
     <w:lsdException w:name="No Spacing" w:uiPriority="1" w:qFormat="1"/>

</xml_diff>